<commit_message>
package updates + resume updates
</commit_message>
<xml_diff>
--- a/docs/jeremiah_snow_resume.docx
+++ b/docs/jeremiah_snow_resume.docx
@@ -4,9 +4,6 @@
   <w:body>
     <w:p>
       <w:pPr>
-        <w:pBdr>
-          <w:bottom w:val="single" w:sz="4" w:space="1" w:color="auto"/>
-        </w:pBdr>
         <w:jc w:val="center"/>
         <w:rPr>
           <w:rFonts w:ascii="Avenir Next LT Pro" w:eastAsia="Avenir Next LT Pro" w:hAnsi="Avenir Next LT Pro" w:cs="Avenir Next LT Pro"/>
@@ -29,9 +26,24 @@
     </w:p>
     <w:p>
       <w:pPr>
-        <w:pBdr>
-          <w:bottom w:val="single" w:sz="4" w:space="1" w:color="auto"/>
-        </w:pBdr>
+        <w:jc w:val="center"/>
+        <w:rPr>
+          <w:rFonts w:ascii="Avenir Next LT Pro" w:eastAsia="Avenir Next LT Pro" w:hAnsi="Avenir Next LT Pro" w:cs="Avenir Next LT Pro"/>
+          <w:sz w:val="22"/>
+          <w:szCs w:val="22"/>
+        </w:rPr>
+      </w:pPr>
+      <w:r>
+        <w:rPr>
+          <w:rFonts w:ascii="Avenir Next LT Pro" w:eastAsia="Avenir Next LT Pro" w:hAnsi="Avenir Next LT Pro" w:cs="Avenir Next LT Pro"/>
+          <w:sz w:val="22"/>
+          <w:szCs w:val="22"/>
+        </w:rPr>
+        <w:t>IT repair specialist seeking transition into software development.</w:t>
+      </w:r>
+    </w:p>
+    <w:p>
+      <w:pPr>
         <w:jc w:val="center"/>
         <w:rPr>
           <w:rFonts w:ascii="Avenir Next LT Pro" w:eastAsia="Avenir Next LT Pro" w:hAnsi="Avenir Next LT Pro" w:cs="Avenir Next LT Pro"/>
@@ -43,76 +55,42 @@
       <w:r>
         <w:rPr>
           <w:rFonts w:ascii="Avenir Next LT Pro" w:eastAsia="Avenir Next LT Pro" w:hAnsi="Avenir Next LT Pro" w:cs="Avenir Next LT Pro"/>
-          <w:color w:val="000000" w:themeColor="text1"/>
-          <w:sz w:val="21"/>
-          <w:szCs w:val="21"/>
-        </w:rPr>
-        <w:t>IT repair specialist seeking transition into software development.</w:t>
-      </w:r>
-    </w:p>
-    <w:p>
-      <w:pPr>
-        <w:pBdr>
-          <w:bottom w:val="single" w:sz="4" w:space="1" w:color="auto"/>
-        </w:pBdr>
-        <w:jc w:val="center"/>
-        <w:rPr>
-          <w:rFonts w:ascii="Avenir Next LT Pro" w:eastAsia="Avenir Next LT Pro" w:hAnsi="Avenir Next LT Pro" w:cs="Avenir Next LT Pro"/>
-          <w:sz w:val="22"/>
-          <w:szCs w:val="22"/>
-        </w:rPr>
-      </w:pPr>
-      <w:r>
-        <w:rPr>
-          <w:rFonts w:ascii="Avenir Next LT Pro" w:eastAsia="Avenir Next LT Pro" w:hAnsi="Avenir Next LT Pro" w:cs="Avenir Next LT Pro"/>
-          <w:b/>
-          <w:bCs/>
-          <w:sz w:val="22"/>
-          <w:szCs w:val="22"/>
-        </w:rPr>
-        <w:t>Phone:</w:t>
-      </w:r>
-      <w:r>
-        <w:rPr>
-          <w:rFonts w:ascii="Avenir Next LT Pro" w:eastAsia="Avenir Next LT Pro" w:hAnsi="Avenir Next LT Pro" w:cs="Avenir Next LT Pro"/>
-          <w:sz w:val="22"/>
-          <w:szCs w:val="22"/>
-        </w:rPr>
-        <w:t xml:space="preserve"> (</w:t>
-      </w:r>
-      <w:r>
-        <w:rPr>
-          <w:rFonts w:ascii="Avenir Next LT Pro" w:eastAsia="Avenir Next LT Pro" w:hAnsi="Avenir Next LT Pro" w:cs="Avenir Next LT Pro"/>
-          <w:sz w:val="22"/>
-          <w:szCs w:val="22"/>
-        </w:rPr>
-        <w:t>304) 810-2587</w:t>
-      </w:r>
-      <w:r>
-        <w:rPr>
-          <w:rFonts w:ascii="Avenir Next LT Pro" w:eastAsia="Avenir Next LT Pro" w:hAnsi="Avenir Next LT Pro" w:cs="Avenir Next LT Pro"/>
-          <w:sz w:val="22"/>
-          <w:szCs w:val="22"/>
-        </w:rPr>
-        <w:t xml:space="preserve"> •</w:t>
-      </w:r>
-      <w:r>
-        <w:rPr>
-          <w:rFonts w:ascii="Avenir Next LT Pro" w:eastAsia="Avenir Next LT Pro" w:hAnsi="Avenir Next LT Pro" w:cs="Avenir Next LT Pro"/>
-          <w:sz w:val="22"/>
-          <w:szCs w:val="22"/>
-        </w:rPr>
-        <w:t xml:space="preserve"> </w:t>
-      </w:r>
-      <w:r>
-        <w:rPr>
-          <w:rFonts w:ascii="Avenir Next LT Pro" w:eastAsia="Avenir Next LT Pro" w:hAnsi="Avenir Next LT Pro" w:cs="Avenir Next LT Pro"/>
-          <w:b/>
-          <w:bCs/>
-          <w:sz w:val="22"/>
-          <w:szCs w:val="22"/>
-        </w:rPr>
-        <w:t xml:space="preserve">Email: </w:t>
+          <w:sz w:val="22"/>
+          <w:szCs w:val="22"/>
+        </w:rPr>
+        <w:t>Seattle, WA</w:t>
+      </w:r>
+      <w:r>
+        <w:rPr>
+          <w:rFonts w:ascii="Avenir Next LT Pro" w:eastAsia="Avenir Next LT Pro" w:hAnsi="Avenir Next LT Pro" w:cs="Avenir Next LT Pro"/>
+          <w:sz w:val="22"/>
+          <w:szCs w:val="22"/>
+        </w:rPr>
+        <w:t xml:space="preserve"> • </w:t>
+      </w:r>
+      <w:r>
+        <w:rPr>
+          <w:rFonts w:ascii="Avenir Next LT Pro" w:eastAsia="Avenir Next LT Pro" w:hAnsi="Avenir Next LT Pro" w:cs="Avenir Next LT Pro"/>
+          <w:sz w:val="22"/>
+          <w:szCs w:val="22"/>
+        </w:rPr>
+        <w:t>(</w:t>
+      </w:r>
+      <w:r>
+        <w:rPr>
+          <w:rFonts w:ascii="Avenir Next LT Pro" w:eastAsia="Avenir Next LT Pro" w:hAnsi="Avenir Next LT Pro" w:cs="Avenir Next LT Pro"/>
+          <w:sz w:val="22"/>
+          <w:szCs w:val="22"/>
+        </w:rPr>
+        <w:t>206) 379-0109</w:t>
+      </w:r>
+      <w:r>
+        <w:rPr>
+          <w:rFonts w:ascii="Avenir Next LT Pro" w:eastAsia="Avenir Next LT Pro" w:hAnsi="Avenir Next LT Pro" w:cs="Avenir Next LT Pro"/>
+          <w:sz w:val="22"/>
+          <w:szCs w:val="22"/>
+        </w:rPr>
+        <w:t xml:space="preserve"> • </w:t>
       </w:r>
       <w:hyperlink r:id="rId10" w:history="1">
         <w:r>
@@ -125,20 +103,30 @@
           <w:t>jlsnow.301@gmail.com</w:t>
         </w:r>
       </w:hyperlink>
-    </w:p>
-    <w:p>
-      <w:pPr>
-        <w:pBdr>
-          <w:bottom w:val="single" w:sz="4" w:space="1" w:color="auto"/>
-        </w:pBdr>
-        <w:jc w:val="center"/>
-        <w:rPr>
-          <w:rFonts w:ascii="Avenir Next LT Pro" w:eastAsia="Avenir Next LT Pro" w:hAnsi="Avenir Next LT Pro" w:cs="Avenir Next LT Pro"/>
-          <w:color w:val="000000" w:themeColor="text1"/>
-          <w:sz w:val="21"/>
-          <w:szCs w:val="21"/>
-        </w:rPr>
-      </w:pPr>
+      <w:r>
+        <w:rPr>
+          <w:rFonts w:ascii="Avenir Next LT Pro" w:eastAsia="Avenir Next LT Pro" w:hAnsi="Avenir Next LT Pro" w:cs="Avenir Next LT Pro"/>
+          <w:sz w:val="22"/>
+          <w:szCs w:val="22"/>
+        </w:rPr>
+        <w:t xml:space="preserve"> </w:t>
+      </w:r>
+      <w:r>
+        <w:rPr>
+          <w:rFonts w:ascii="Avenir Next LT Pro" w:eastAsia="Avenir Next LT Pro" w:hAnsi="Avenir Next LT Pro" w:cs="Avenir Next LT Pro"/>
+          <w:sz w:val="22"/>
+          <w:szCs w:val="22"/>
+        </w:rPr>
+        <w:t xml:space="preserve">• </w:t>
+      </w:r>
+      <w:r>
+        <w:rPr>
+          <w:rFonts w:ascii="Avenir Next LT Pro" w:eastAsia="Avenir Next LT Pro" w:hAnsi="Avenir Next LT Pro" w:cs="Avenir Next LT Pro"/>
+          <w:sz w:val="22"/>
+          <w:szCs w:val="22"/>
+        </w:rPr>
+        <w:t xml:space="preserve"> </w:t>
+      </w:r>
       <w:hyperlink r:id="rId11" w:history="1">
         <w:r>
           <w:rPr>
@@ -159,45 +147,12 @@
           <w:t>linkedin.com/in/jlsnow301</w:t>
         </w:r>
       </w:hyperlink>
-      <w:r>
-        <w:rPr>
-          <w:rFonts w:ascii="Avenir Next LT Pro" w:eastAsia="Avenir Next LT Pro" w:hAnsi="Avenir Next LT Pro" w:cs="Avenir Next LT Pro"/>
-          <w:color w:val="000000" w:themeColor="text1"/>
-          <w:sz w:val="21"/>
-          <w:szCs w:val="21"/>
-        </w:rPr>
-        <w:t xml:space="preserve"> </w:t>
-      </w:r>
-      <w:r>
-        <w:rPr>
-          <w:rFonts w:ascii="Avenir Next LT Pro" w:eastAsia="Avenir Next LT Pro" w:hAnsi="Avenir Next LT Pro" w:cs="Avenir Next LT Pro"/>
-          <w:sz w:val="22"/>
-          <w:szCs w:val="22"/>
-        </w:rPr>
-        <w:t>•</w:t>
-      </w:r>
-      <w:r>
-        <w:rPr>
-          <w:rFonts w:ascii="Avenir Next LT Pro" w:eastAsia="Avenir Next LT Pro" w:hAnsi="Avenir Next LT Pro" w:cs="Avenir Next LT Pro"/>
-          <w:sz w:val="22"/>
-          <w:szCs w:val="22"/>
-        </w:rPr>
-        <w:t xml:space="preserve"> </w:t>
-      </w:r>
-      <w:hyperlink r:id="rId12" w:history="1">
-        <w:r>
-          <w:rPr>
-            <w:rStyle w:val="Hyperlink"/>
-            <w:rFonts w:ascii="Avenir Next LT Pro" w:eastAsia="Avenir Next LT Pro" w:hAnsi="Avenir Next LT Pro" w:cs="Avenir Next LT Pro"/>
-            <w:sz w:val="21"/>
-            <w:szCs w:val="21"/>
-          </w:rPr>
-          <w:t>https://jlsnow301.github.io</w:t>
-        </w:r>
-      </w:hyperlink>
     </w:p>
     <w:p>
       <w:pPr>
+        <w:pBdr>
+          <w:top w:val="single" w:sz="4" w:space="1" w:color="auto"/>
+        </w:pBdr>
         <w:rPr>
           <w:rFonts w:ascii="Avenir Next LT Pro" w:eastAsia="Avenir Next LT Pro" w:hAnsi="Avenir Next LT Pro" w:cs="Avenir Next LT Pro"/>
           <w:b/>
@@ -210,14 +165,9 @@
     </w:p>
     <w:p>
       <w:pPr>
-        <w:rPr>
-          <w:rFonts w:ascii="Avenir Next LT Pro" w:eastAsia="Avenir Next LT Pro" w:hAnsi="Avenir Next LT Pro" w:cs="Avenir Next LT Pro"/>
-          <w:color w:val="auto"/>
-          <w:sz w:val="22"/>
-          <w:szCs w:val="22"/>
-        </w:rPr>
-      </w:pPr>
-      <w:r>
+        <w:pBdr>
+          <w:top w:val="single" w:sz="4" w:space="1" w:color="auto"/>
+        </w:pBdr>
         <w:rPr>
           <w:rFonts w:ascii="Avenir Next LT Pro" w:eastAsia="Avenir Next LT Pro" w:hAnsi="Avenir Next LT Pro" w:cs="Avenir Next LT Pro"/>
           <w:b/>
@@ -226,8 +176,7 @@
           <w:sz w:val="28"/>
           <w:szCs w:val="28"/>
         </w:rPr>
-        <w:t>Projects</w:t>
-      </w:r>
+      </w:pPr>
       <w:r>
         <w:rPr>
           <w:rFonts w:ascii="Avenir Next LT Pro" w:eastAsia="Avenir Next LT Pro" w:hAnsi="Avenir Next LT Pro" w:cs="Avenir Next LT Pro"/>
@@ -236,6 +185,284 @@
           <w:color w:val="auto"/>
           <w:sz w:val="28"/>
           <w:szCs w:val="28"/>
+        </w:rPr>
+        <w:t>Skills</w:t>
+      </w:r>
+    </w:p>
+    <w:p>
+      <w:pPr>
+        <w:pStyle w:val="ListParagraph"/>
+        <w:numPr>
+          <w:ilvl w:val="0"/>
+          <w:numId w:val="43"/>
+        </w:numPr>
+        <w:rPr>
+          <w:rFonts w:ascii="Avenir Next LT Pro" w:eastAsia="Avenir Next LT Pro" w:hAnsi="Avenir Next LT Pro" w:cs="Avenir Next LT Pro"/>
+          <w:b/>
+          <w:bCs/>
+          <w:color w:val="auto"/>
+          <w:sz w:val="22"/>
+          <w:szCs w:val="22"/>
+        </w:rPr>
+      </w:pPr>
+      <w:r>
+        <w:rPr>
+          <w:rFonts w:ascii="Avenir Next LT Pro" w:eastAsia="Avenir Next LT Pro" w:hAnsi="Avenir Next LT Pro" w:cs="Avenir Next LT Pro"/>
+          <w:b/>
+          <w:bCs/>
+          <w:color w:val="auto"/>
+          <w:sz w:val="22"/>
+          <w:szCs w:val="22"/>
+        </w:rPr>
+        <w:t xml:space="preserve">Languages: </w:t>
+      </w:r>
+      <w:r>
+        <w:rPr>
+          <w:rFonts w:ascii="Avenir Next LT Pro" w:eastAsia="Avenir Next LT Pro" w:hAnsi="Avenir Next LT Pro" w:cs="Avenir Next LT Pro"/>
+          <w:color w:val="auto"/>
+          <w:sz w:val="22"/>
+          <w:szCs w:val="22"/>
+        </w:rPr>
+        <w:t>JavaScript</w:t>
+      </w:r>
+      <w:r>
+        <w:rPr>
+          <w:rFonts w:ascii="Avenir Next LT Pro" w:eastAsia="Avenir Next LT Pro" w:hAnsi="Avenir Next LT Pro" w:cs="Avenir Next LT Pro"/>
+          <w:color w:val="auto"/>
+          <w:sz w:val="22"/>
+          <w:szCs w:val="22"/>
+        </w:rPr>
+        <w:t xml:space="preserve">, </w:t>
+      </w:r>
+      <w:r>
+        <w:rPr>
+          <w:rFonts w:ascii="Avenir Next LT Pro" w:eastAsia="Avenir Next LT Pro" w:hAnsi="Avenir Next LT Pro" w:cs="Avenir Next LT Pro"/>
+          <w:color w:val="auto"/>
+          <w:sz w:val="22"/>
+          <w:szCs w:val="22"/>
+        </w:rPr>
+        <w:t>TypeScript</w:t>
+      </w:r>
+      <w:r>
+        <w:rPr>
+          <w:rFonts w:ascii="Avenir Next LT Pro" w:eastAsia="Avenir Next LT Pro" w:hAnsi="Avenir Next LT Pro" w:cs="Avenir Next LT Pro"/>
+          <w:color w:val="auto"/>
+          <w:sz w:val="22"/>
+          <w:szCs w:val="22"/>
+        </w:rPr>
+        <w:t xml:space="preserve">, </w:t>
+      </w:r>
+      <w:r>
+        <w:rPr>
+          <w:rFonts w:ascii="Avenir Next LT Pro" w:eastAsia="Avenir Next LT Pro" w:hAnsi="Avenir Next LT Pro" w:cs="Avenir Next LT Pro"/>
+          <w:color w:val="auto"/>
+          <w:sz w:val="22"/>
+          <w:szCs w:val="22"/>
+        </w:rPr>
+        <w:t>Java</w:t>
+      </w:r>
+      <w:r>
+        <w:rPr>
+          <w:rFonts w:ascii="Avenir Next LT Pro" w:eastAsia="Avenir Next LT Pro" w:hAnsi="Avenir Next LT Pro" w:cs="Avenir Next LT Pro"/>
+          <w:color w:val="auto"/>
+          <w:sz w:val="22"/>
+          <w:szCs w:val="22"/>
+        </w:rPr>
+        <w:t xml:space="preserve">, </w:t>
+      </w:r>
+      <w:r>
+        <w:rPr>
+          <w:rFonts w:ascii="Avenir Next LT Pro" w:eastAsia="Avenir Next LT Pro" w:hAnsi="Avenir Next LT Pro" w:cs="Avenir Next LT Pro"/>
+          <w:color w:val="auto"/>
+          <w:sz w:val="22"/>
+          <w:szCs w:val="22"/>
+        </w:rPr>
+        <w:t>Python</w:t>
+      </w:r>
+      <w:r>
+        <w:rPr>
+          <w:rFonts w:ascii="Avenir Next LT Pro" w:eastAsia="Avenir Next LT Pro" w:hAnsi="Avenir Next LT Pro" w:cs="Avenir Next LT Pro"/>
+          <w:color w:val="auto"/>
+          <w:sz w:val="22"/>
+          <w:szCs w:val="22"/>
+        </w:rPr>
+        <w:t xml:space="preserve">, </w:t>
+      </w:r>
+      <w:r>
+        <w:rPr>
+          <w:rFonts w:ascii="Avenir Next LT Pro" w:eastAsia="Avenir Next LT Pro" w:hAnsi="Avenir Next LT Pro" w:cs="Avenir Next LT Pro"/>
+          <w:color w:val="auto"/>
+          <w:sz w:val="22"/>
+          <w:szCs w:val="22"/>
+        </w:rPr>
+        <w:t>Go</w:t>
+      </w:r>
+      <w:r>
+        <w:rPr>
+          <w:rFonts w:ascii="Avenir Next LT Pro" w:eastAsia="Avenir Next LT Pro" w:hAnsi="Avenir Next LT Pro" w:cs="Avenir Next LT Pro"/>
+          <w:color w:val="auto"/>
+          <w:sz w:val="22"/>
+          <w:szCs w:val="22"/>
+        </w:rPr>
+        <w:t xml:space="preserve">, </w:t>
+      </w:r>
+      <w:r>
+        <w:rPr>
+          <w:rFonts w:ascii="Avenir Next LT Pro" w:eastAsia="Avenir Next LT Pro" w:hAnsi="Avenir Next LT Pro" w:cs="Avenir Next LT Pro"/>
+          <w:color w:val="auto"/>
+          <w:sz w:val="22"/>
+          <w:szCs w:val="22"/>
+        </w:rPr>
+        <w:t>C#</w:t>
+      </w:r>
+    </w:p>
+    <w:p>
+      <w:pPr>
+        <w:pStyle w:val="ListParagraph"/>
+        <w:numPr>
+          <w:ilvl w:val="0"/>
+          <w:numId w:val="43"/>
+        </w:numPr>
+        <w:rPr>
+          <w:rFonts w:ascii="Avenir Next LT Pro" w:eastAsia="Avenir Next LT Pro" w:hAnsi="Avenir Next LT Pro" w:cs="Avenir Next LT Pro"/>
+          <w:b/>
+          <w:bCs/>
+          <w:color w:val="auto"/>
+          <w:sz w:val="22"/>
+          <w:szCs w:val="22"/>
+        </w:rPr>
+      </w:pPr>
+      <w:r>
+        <w:rPr>
+          <w:rFonts w:ascii="Avenir Next LT Pro" w:eastAsia="Avenir Next LT Pro" w:hAnsi="Avenir Next LT Pro" w:cs="Avenir Next LT Pro"/>
+          <w:b/>
+          <w:bCs/>
+          <w:color w:val="auto"/>
+          <w:sz w:val="22"/>
+          <w:szCs w:val="22"/>
+        </w:rPr>
+        <w:t xml:space="preserve">Frameworks: </w:t>
+      </w:r>
+      <w:r>
+        <w:rPr>
+          <w:rFonts w:ascii="Avenir Next LT Pro" w:eastAsia="Avenir Next LT Pro" w:hAnsi="Avenir Next LT Pro" w:cs="Avenir Next LT Pro"/>
+          <w:color w:val="auto"/>
+          <w:sz w:val="22"/>
+          <w:szCs w:val="22"/>
+        </w:rPr>
+        <w:t>React</w:t>
+      </w:r>
+      <w:r>
+        <w:rPr>
+          <w:rFonts w:ascii="Avenir Next LT Pro" w:eastAsia="Avenir Next LT Pro" w:hAnsi="Avenir Next LT Pro" w:cs="Avenir Next LT Pro"/>
+          <w:color w:val="auto"/>
+          <w:sz w:val="22"/>
+          <w:szCs w:val="22"/>
+        </w:rPr>
+        <w:t xml:space="preserve">, </w:t>
+      </w:r>
+      <w:r>
+        <w:rPr>
+          <w:rFonts w:ascii="Avenir Next LT Pro" w:eastAsia="Avenir Next LT Pro" w:hAnsi="Avenir Next LT Pro" w:cs="Avenir Next LT Pro"/>
+          <w:color w:val="auto"/>
+          <w:sz w:val="22"/>
+          <w:szCs w:val="22"/>
+        </w:rPr>
+        <w:t>React Native</w:t>
+      </w:r>
+      <w:r>
+        <w:rPr>
+          <w:rFonts w:ascii="Avenir Next LT Pro" w:eastAsia="Avenir Next LT Pro" w:hAnsi="Avenir Next LT Pro" w:cs="Avenir Next LT Pro"/>
+          <w:color w:val="auto"/>
+          <w:sz w:val="22"/>
+          <w:szCs w:val="22"/>
+        </w:rPr>
+        <w:t>, Node, MongoDB, Express, Deno, Expo</w:t>
+      </w:r>
+    </w:p>
+    <w:p>
+      <w:pPr>
+        <w:pStyle w:val="ListParagraph"/>
+        <w:numPr>
+          <w:ilvl w:val="0"/>
+          <w:numId w:val="43"/>
+        </w:numPr>
+        <w:rPr>
+          <w:rFonts w:ascii="Avenir Next LT Pro" w:eastAsia="Avenir Next LT Pro" w:hAnsi="Avenir Next LT Pro" w:cs="Avenir Next LT Pro"/>
+          <w:b/>
+          <w:bCs/>
+          <w:color w:val="auto"/>
+          <w:sz w:val="22"/>
+          <w:szCs w:val="22"/>
+        </w:rPr>
+      </w:pPr>
+      <w:r>
+        <w:rPr>
+          <w:rFonts w:ascii="Avenir Next LT Pro" w:eastAsia="Avenir Next LT Pro" w:hAnsi="Avenir Next LT Pro" w:cs="Avenir Next LT Pro"/>
+          <w:b/>
+          <w:bCs/>
+          <w:color w:val="auto"/>
+          <w:sz w:val="22"/>
+          <w:szCs w:val="22"/>
+        </w:rPr>
+        <w:t xml:space="preserve">Services: </w:t>
+      </w:r>
+      <w:r>
+        <w:rPr>
+          <w:rFonts w:ascii="Avenir Next LT Pro" w:eastAsia="Avenir Next LT Pro" w:hAnsi="Avenir Next LT Pro" w:cs="Avenir Next LT Pro"/>
+          <w:color w:val="auto"/>
+          <w:sz w:val="22"/>
+          <w:szCs w:val="22"/>
+        </w:rPr>
+        <w:t>AWS, Azure, Firebase, GitHub, Google Cloud Platform</w:t>
+      </w:r>
+    </w:p>
+    <w:p>
+      <w:pPr>
+        <w:pBdr>
+          <w:top w:val="single" w:sz="4" w:space="1" w:color="auto"/>
+        </w:pBdr>
+        <w:rPr>
+          <w:rFonts w:ascii="Avenir Next LT Pro" w:eastAsia="Avenir Next LT Pro" w:hAnsi="Avenir Next LT Pro" w:cs="Avenir Next LT Pro"/>
+          <w:b/>
+          <w:bCs/>
+          <w:color w:val="auto"/>
+          <w:sz w:val="28"/>
+          <w:szCs w:val="28"/>
+        </w:rPr>
+      </w:pPr>
+    </w:p>
+    <w:p>
+      <w:pPr>
+        <w:pBdr>
+          <w:top w:val="single" w:sz="4" w:space="1" w:color="auto"/>
+        </w:pBdr>
+        <w:rPr>
+          <w:rFonts w:ascii="Avenir Next LT Pro" w:eastAsia="Avenir Next LT Pro" w:hAnsi="Avenir Next LT Pro" w:cs="Avenir Next LT Pro"/>
+          <w:color w:val="auto"/>
+          <w:sz w:val="22"/>
+          <w:szCs w:val="22"/>
+        </w:rPr>
+      </w:pPr>
+      <w:r>
+        <w:rPr>
+          <w:rFonts w:ascii="Avenir Next LT Pro" w:eastAsia="Avenir Next LT Pro" w:hAnsi="Avenir Next LT Pro" w:cs="Avenir Next LT Pro"/>
+          <w:b/>
+          <w:bCs/>
+          <w:color w:val="auto"/>
+          <w:sz w:val="28"/>
+          <w:szCs w:val="28"/>
+        </w:rPr>
+        <w:t>Projects</w:t>
+      </w:r>
+      <w:r>
+        <w:rPr>
+          <w:rFonts w:ascii="Avenir Next LT Pro" w:eastAsia="Avenir Next LT Pro" w:hAnsi="Avenir Next LT Pro" w:cs="Avenir Next LT Pro"/>
+          <w:b/>
+          <w:bCs/>
+          <w:color w:val="auto"/>
+          <w:sz w:val="24"/>
+          <w:szCs w:val="24"/>
         </w:rPr>
         <w:t>:</w:t>
       </w:r>
@@ -286,6 +513,7 @@
           <w:numId w:val="4"/>
         </w:numPr>
         <w:rPr>
+          <w:rFonts w:ascii="Avenir Next LT Pro" w:hAnsi="Avenir Next LT Pro"/>
           <w:b/>
           <w:bCs/>
           <w:color w:val="auto"/>
@@ -353,6 +581,7 @@
           <w:numId w:val="4"/>
         </w:numPr>
         <w:rPr>
+          <w:rFonts w:ascii="Avenir Next LT Pro" w:hAnsi="Avenir Next LT Pro"/>
           <w:b/>
           <w:bCs/>
           <w:color w:val="auto"/>
@@ -367,7 +596,16 @@
           <w:sz w:val="22"/>
           <w:szCs w:val="22"/>
         </w:rPr>
-        <w:t>Made prolific contributions toward client-facing UI fixes and refactors.</w:t>
+        <w:t>Authored 200+</w:t>
+      </w:r>
+      <w:r>
+        <w:rPr>
+          <w:rFonts w:ascii="Avenir Next LT Pro" w:eastAsia="Avenir Next LT Pro" w:hAnsi="Avenir Next LT Pro" w:cs="Avenir Next LT Pro"/>
+          <w:color w:val="auto"/>
+          <w:sz w:val="22"/>
+          <w:szCs w:val="22"/>
+        </w:rPr>
+        <w:t xml:space="preserve"> contributions toward client-facing UI fixes and refactors.</w:t>
       </w:r>
     </w:p>
     <w:p>
@@ -391,7 +629,25 @@
           <w:sz w:val="22"/>
           <w:szCs w:val="22"/>
         </w:rPr>
-        <w:t>Worked along industry professionals, learning stringent code review</w:t>
+        <w:t>Worked along</w:t>
+      </w:r>
+      <w:r>
+        <w:rPr>
+          <w:rFonts w:ascii="Avenir Next LT Pro" w:eastAsia="Avenir Next LT Pro" w:hAnsi="Avenir Next LT Pro" w:cs="Avenir Next LT Pro"/>
+          <w:color w:val="auto"/>
+          <w:sz w:val="22"/>
+          <w:szCs w:val="22"/>
+        </w:rPr>
+        <w:t>side</w:t>
+      </w:r>
+      <w:r>
+        <w:rPr>
+          <w:rFonts w:ascii="Avenir Next LT Pro" w:eastAsia="Avenir Next LT Pro" w:hAnsi="Avenir Next LT Pro" w:cs="Avenir Next LT Pro"/>
+          <w:color w:val="auto"/>
+          <w:sz w:val="22"/>
+          <w:szCs w:val="22"/>
+        </w:rPr>
+        <w:t xml:space="preserve"> industry professionals, learning stringent code review</w:t>
       </w:r>
       <w:r>
         <w:rPr>
@@ -435,25 +691,7 @@
           <w:sz w:val="22"/>
           <w:szCs w:val="22"/>
         </w:rPr>
-        <w:t xml:space="preserve"> </w:t>
-      </w:r>
-      <w:r>
-        <w:rPr>
-          <w:rFonts w:ascii="Avenir Next LT Pro" w:eastAsia="Avenir Next LT Pro" w:hAnsi="Avenir Next LT Pro" w:cs="Avenir Next LT Pro"/>
-          <w:color w:val="auto"/>
-          <w:sz w:val="22"/>
-          <w:szCs w:val="22"/>
-        </w:rPr>
-        <w:t>A</w:t>
-      </w:r>
-      <w:r>
-        <w:rPr>
-          <w:rFonts w:ascii="Avenir Next LT Pro" w:eastAsia="Avenir Next LT Pro" w:hAnsi="Avenir Next LT Pro" w:cs="Avenir Next LT Pro"/>
-          <w:color w:val="auto"/>
-          <w:sz w:val="22"/>
-          <w:szCs w:val="22"/>
-        </w:rPr>
-        <w:t xml:space="preserve"> web application for scalable inventory logging.</w:t>
+        <w:t xml:space="preserve"> A web application for scalable inventory logging.</w:t>
       </w:r>
     </w:p>
     <w:p>
@@ -464,6 +702,7 @@
           <w:numId w:val="2"/>
         </w:numPr>
         <w:rPr>
+          <w:rFonts w:ascii="Avenir Next LT Pro" w:hAnsi="Avenir Next LT Pro"/>
           <w:color w:val="auto"/>
           <w:sz w:val="22"/>
           <w:szCs w:val="22"/>
@@ -680,6 +919,7 @@
           <w:numId w:val="3"/>
         </w:numPr>
         <w:rPr>
+          <w:rFonts w:ascii="Avenir Next LT Pro" w:hAnsi="Avenir Next LT Pro"/>
           <w:color w:val="auto"/>
           <w:sz w:val="22"/>
           <w:szCs w:val="22"/>
@@ -721,6 +961,7 @@
           <w:numId w:val="3"/>
         </w:numPr>
         <w:rPr>
+          <w:rFonts w:ascii="Avenir Next LT Pro" w:hAnsi="Avenir Next LT Pro"/>
           <w:color w:val="auto"/>
           <w:sz w:val="22"/>
           <w:szCs w:val="22"/>
@@ -868,182 +1109,7 @@
           <w:numId w:val="1"/>
         </w:numPr>
         <w:rPr>
-          <w:color w:val="auto"/>
-          <w:sz w:val="22"/>
-          <w:szCs w:val="22"/>
-        </w:rPr>
-      </w:pPr>
-      <w:r>
-        <w:rPr>
-          <w:rFonts w:ascii="Avenir Next LT Pro" w:eastAsia="Avenir Next LT Pro" w:hAnsi="Avenir Next LT Pro" w:cs="Avenir Next LT Pro"/>
-          <w:color w:val="auto"/>
-          <w:sz w:val="22"/>
-          <w:szCs w:val="22"/>
-        </w:rPr>
-        <w:t xml:space="preserve">Built </w:t>
-      </w:r>
-      <w:r>
-        <w:rPr>
-          <w:rFonts w:ascii="Avenir Next LT Pro" w:eastAsia="Avenir Next LT Pro" w:hAnsi="Avenir Next LT Pro" w:cs="Avenir Next LT Pro"/>
-          <w:color w:val="auto"/>
-          <w:sz w:val="22"/>
-          <w:szCs w:val="22"/>
-        </w:rPr>
-        <w:t xml:space="preserve">by a small team </w:t>
-      </w:r>
-      <w:r>
-        <w:rPr>
-          <w:rFonts w:ascii="Avenir Next LT Pro" w:eastAsia="Avenir Next LT Pro" w:hAnsi="Avenir Next LT Pro" w:cs="Avenir Next LT Pro"/>
-          <w:color w:val="auto"/>
-          <w:sz w:val="22"/>
-          <w:szCs w:val="22"/>
-        </w:rPr>
-        <w:t>in</w:t>
-      </w:r>
-      <w:r>
-        <w:rPr>
-          <w:rFonts w:ascii="Avenir Next LT Pro" w:eastAsia="Avenir Next LT Pro" w:hAnsi="Avenir Next LT Pro" w:cs="Avenir Next LT Pro"/>
-          <w:color w:val="auto"/>
-          <w:sz w:val="22"/>
-          <w:szCs w:val="22"/>
-        </w:rPr>
-        <w:t xml:space="preserve"> </w:t>
-      </w:r>
-      <w:r>
-        <w:rPr>
-          <w:rFonts w:ascii="Avenir Next LT Pro" w:eastAsia="Avenir Next LT Pro" w:hAnsi="Avenir Next LT Pro" w:cs="Avenir Next LT Pro"/>
-          <w:color w:val="000000" w:themeColor="text1"/>
-          <w:sz w:val="22"/>
-          <w:szCs w:val="22"/>
-        </w:rPr>
-        <w:t>MongoDB</w:t>
-      </w:r>
-      <w:r>
-        <w:rPr>
-          <w:rFonts w:ascii="Avenir Next LT Pro" w:eastAsia="Avenir Next LT Pro" w:hAnsi="Avenir Next LT Pro" w:cs="Avenir Next LT Pro"/>
-          <w:color w:val="000000" w:themeColor="text1"/>
-          <w:sz w:val="22"/>
-          <w:szCs w:val="22"/>
-        </w:rPr>
-        <w:t xml:space="preserve"> </w:t>
-      </w:r>
-      <w:r>
-        <w:rPr>
-          <w:rFonts w:ascii="Avenir Next LT Pro" w:eastAsia="Avenir Next LT Pro" w:hAnsi="Avenir Next LT Pro" w:cs="Avenir Next LT Pro"/>
-          <w:color w:val="000000" w:themeColor="text1"/>
-          <w:sz w:val="22"/>
-          <w:szCs w:val="22"/>
-        </w:rPr>
-        <w:t>/</w:t>
-      </w:r>
-      <w:r>
-        <w:rPr>
-          <w:rFonts w:ascii="Avenir Next LT Pro" w:eastAsia="Avenir Next LT Pro" w:hAnsi="Avenir Next LT Pro" w:cs="Avenir Next LT Pro"/>
-          <w:color w:val="000000" w:themeColor="text1"/>
-          <w:sz w:val="22"/>
-          <w:szCs w:val="22"/>
-        </w:rPr>
-        <w:t xml:space="preserve"> </w:t>
-      </w:r>
-      <w:r>
-        <w:rPr>
-          <w:rFonts w:ascii="Avenir Next LT Pro" w:eastAsia="Avenir Next LT Pro" w:hAnsi="Avenir Next LT Pro" w:cs="Avenir Next LT Pro"/>
-          <w:color w:val="auto"/>
-          <w:sz w:val="22"/>
-          <w:szCs w:val="22"/>
-        </w:rPr>
-        <w:t>Express</w:t>
-      </w:r>
-      <w:r>
-        <w:rPr>
-          <w:rFonts w:ascii="Avenir Next LT Pro" w:eastAsia="Avenir Next LT Pro" w:hAnsi="Avenir Next LT Pro" w:cs="Avenir Next LT Pro"/>
-          <w:color w:val="auto"/>
-          <w:sz w:val="22"/>
-          <w:szCs w:val="22"/>
-        </w:rPr>
-        <w:t xml:space="preserve"> </w:t>
-      </w:r>
-      <w:r>
-        <w:rPr>
-          <w:rFonts w:ascii="Avenir Next LT Pro" w:eastAsia="Avenir Next LT Pro" w:hAnsi="Avenir Next LT Pro" w:cs="Avenir Next LT Pro"/>
-          <w:color w:val="auto"/>
-          <w:sz w:val="22"/>
-          <w:szCs w:val="22"/>
-        </w:rPr>
-        <w:t>/</w:t>
-      </w:r>
-      <w:r>
-        <w:rPr>
-          <w:rFonts w:ascii="Avenir Next LT Pro" w:eastAsia="Avenir Next LT Pro" w:hAnsi="Avenir Next LT Pro" w:cs="Avenir Next LT Pro"/>
-          <w:color w:val="auto"/>
-          <w:sz w:val="22"/>
-          <w:szCs w:val="22"/>
-        </w:rPr>
-        <w:t xml:space="preserve"> </w:t>
-      </w:r>
-      <w:r>
-        <w:rPr>
-          <w:rFonts w:ascii="Avenir Next LT Pro" w:eastAsia="Avenir Next LT Pro" w:hAnsi="Avenir Next LT Pro" w:cs="Avenir Next LT Pro"/>
-          <w:color w:val="auto"/>
-          <w:sz w:val="22"/>
-          <w:szCs w:val="22"/>
-        </w:rPr>
-        <w:t>React</w:t>
-      </w:r>
-      <w:r>
-        <w:rPr>
-          <w:rFonts w:ascii="Avenir Next LT Pro" w:eastAsia="Avenir Next LT Pro" w:hAnsi="Avenir Next LT Pro" w:cs="Avenir Next LT Pro"/>
-          <w:color w:val="auto"/>
-          <w:sz w:val="22"/>
-          <w:szCs w:val="22"/>
-        </w:rPr>
-        <w:t xml:space="preserve"> </w:t>
-      </w:r>
-      <w:r>
-        <w:rPr>
-          <w:rFonts w:ascii="Avenir Next LT Pro" w:eastAsia="Avenir Next LT Pro" w:hAnsi="Avenir Next LT Pro" w:cs="Avenir Next LT Pro"/>
-          <w:color w:val="auto"/>
-          <w:sz w:val="22"/>
-          <w:szCs w:val="22"/>
-        </w:rPr>
-        <w:t>/</w:t>
-      </w:r>
-      <w:r>
-        <w:rPr>
-          <w:rFonts w:ascii="Avenir Next LT Pro" w:eastAsia="Avenir Next LT Pro" w:hAnsi="Avenir Next LT Pro" w:cs="Avenir Next LT Pro"/>
-          <w:color w:val="auto"/>
-          <w:sz w:val="22"/>
-          <w:szCs w:val="22"/>
-        </w:rPr>
-        <w:t xml:space="preserve"> </w:t>
-      </w:r>
-      <w:r>
-        <w:rPr>
-          <w:rFonts w:ascii="Avenir Next LT Pro" w:eastAsia="Avenir Next LT Pro" w:hAnsi="Avenir Next LT Pro" w:cs="Avenir Next LT Pro"/>
-          <w:color w:val="auto"/>
-          <w:sz w:val="22"/>
-          <w:szCs w:val="22"/>
-        </w:rPr>
-        <w:t>Node</w:t>
-      </w:r>
-      <w:r>
-        <w:rPr>
-          <w:rFonts w:ascii="Avenir Next LT Pro" w:eastAsia="Avenir Next LT Pro" w:hAnsi="Avenir Next LT Pro" w:cs="Avenir Next LT Pro"/>
-          <w:color w:val="auto"/>
-          <w:sz w:val="22"/>
-          <w:szCs w:val="22"/>
-        </w:rPr>
-        <w:t>.</w:t>
-      </w:r>
-    </w:p>
-    <w:p>
-      <w:pPr>
-        <w:pStyle w:val="ListParagraph"/>
-        <w:numPr>
-          <w:ilvl w:val="1"/>
-          <w:numId w:val="1"/>
-        </w:numPr>
-        <w:rPr>
+          <w:rFonts w:ascii="Avenir Next LT Pro" w:hAnsi="Avenir Next LT Pro"/>
           <w:color w:val="auto"/>
           <w:sz w:val="22"/>
           <w:szCs w:val="22"/>
@@ -1106,220 +1172,7 @@
           <w:sz w:val="28"/>
           <w:szCs w:val="28"/>
         </w:rPr>
-        <w:t>Work Experience</w:t>
-      </w:r>
-      <w:r>
-        <w:rPr>
-          <w:rFonts w:ascii="Avenir Next LT Pro" w:eastAsia="Avenir Next LT Pro" w:hAnsi="Avenir Next LT Pro" w:cs="Avenir Next LT Pro"/>
-          <w:b/>
-          <w:bCs/>
-          <w:color w:val="auto"/>
-          <w:sz w:val="28"/>
-          <w:szCs w:val="28"/>
-        </w:rPr>
-        <w:t>:</w:t>
-      </w:r>
-      <w:r>
-        <w:rPr>
-          <w:rFonts w:ascii="Avenir Next LT Pro" w:eastAsia="Avenir Next LT Pro" w:hAnsi="Avenir Next LT Pro" w:cs="Avenir Next LT Pro"/>
-          <w:b/>
-          <w:bCs/>
-          <w:color w:val="auto"/>
-          <w:sz w:val="28"/>
-          <w:szCs w:val="28"/>
-        </w:rPr>
-        <w:t xml:space="preserve"> </w:t>
-      </w:r>
-    </w:p>
-    <w:p>
-      <w:pPr>
-        <w:pStyle w:val="ListParagraph"/>
-        <w:numPr>
-          <w:ilvl w:val="0"/>
-          <w:numId w:val="41"/>
-        </w:numPr>
-        <w:rPr>
-          <w:rFonts w:ascii="Avenir Next LT Pro" w:eastAsia="Avenir Next LT Pro" w:hAnsi="Avenir Next LT Pro" w:cs="Avenir Next LT Pro"/>
-          <w:color w:val="auto"/>
-          <w:sz w:val="22"/>
-          <w:szCs w:val="22"/>
-        </w:rPr>
-      </w:pPr>
-      <w:r>
-        <w:rPr>
-          <w:rFonts w:ascii="Avenir Next LT Pro" w:eastAsia="Avenir Next LT Pro" w:hAnsi="Avenir Next LT Pro" w:cs="Avenir Next LT Pro"/>
-          <w:color w:val="auto"/>
-          <w:sz w:val="22"/>
-          <w:szCs w:val="22"/>
-        </w:rPr>
-        <w:t>2020 – Present: Lead</w:t>
-      </w:r>
-      <w:r>
-        <w:rPr>
-          <w:rFonts w:ascii="Avenir Next LT Pro" w:eastAsia="Avenir Next LT Pro" w:hAnsi="Avenir Next LT Pro" w:cs="Avenir Next LT Pro"/>
-          <w:color w:val="auto"/>
-          <w:sz w:val="22"/>
-          <w:szCs w:val="22"/>
-        </w:rPr>
-        <w:t xml:space="preserve"> Driver</w:t>
-      </w:r>
-      <w:r>
-        <w:rPr>
-          <w:rFonts w:ascii="Avenir Next LT Pro" w:eastAsia="Avenir Next LT Pro" w:hAnsi="Avenir Next LT Pro" w:cs="Avenir Next LT Pro"/>
-          <w:color w:val="auto"/>
-          <w:sz w:val="22"/>
-          <w:szCs w:val="22"/>
-        </w:rPr>
-        <w:t xml:space="preserve"> @ </w:t>
-      </w:r>
-      <w:r>
-        <w:rPr>
-          <w:rFonts w:ascii="Avenir Next LT Pro" w:eastAsia="Avenir Next LT Pro" w:hAnsi="Avenir Next LT Pro" w:cs="Avenir Next LT Pro"/>
-          <w:color w:val="auto"/>
-          <w:sz w:val="22"/>
-          <w:szCs w:val="22"/>
-        </w:rPr>
-        <w:t>Restaurant Industry.</w:t>
-      </w:r>
-    </w:p>
-    <w:p>
-      <w:pPr>
-        <w:pStyle w:val="ListParagraph"/>
-        <w:numPr>
-          <w:ilvl w:val="0"/>
-          <w:numId w:val="41"/>
-        </w:numPr>
-        <w:rPr>
-          <w:rFonts w:ascii="Avenir Next LT Pro" w:eastAsia="Avenir Next LT Pro" w:hAnsi="Avenir Next LT Pro" w:cs="Avenir Next LT Pro"/>
-          <w:color w:val="auto"/>
-          <w:sz w:val="22"/>
-          <w:szCs w:val="22"/>
-        </w:rPr>
-      </w:pPr>
-      <w:r>
-        <w:rPr>
-          <w:rFonts w:ascii="Avenir Next LT Pro" w:eastAsia="Avenir Next LT Pro" w:hAnsi="Avenir Next LT Pro" w:cs="Avenir Next LT Pro"/>
-          <w:color w:val="auto"/>
-          <w:sz w:val="22"/>
-          <w:szCs w:val="22"/>
-        </w:rPr>
-        <w:t>2019 - 2020: Full time student @ North Seattle College.</w:t>
-      </w:r>
-    </w:p>
-    <w:p>
-      <w:pPr>
-        <w:pStyle w:val="ListParagraph"/>
-        <w:numPr>
-          <w:ilvl w:val="0"/>
-          <w:numId w:val="41"/>
-        </w:numPr>
-        <w:rPr>
-          <w:rFonts w:ascii="Avenir Next LT Pro" w:eastAsia="Avenir Next LT Pro" w:hAnsi="Avenir Next LT Pro" w:cs="Avenir Next LT Pro"/>
-          <w:color w:val="auto"/>
-          <w:sz w:val="22"/>
-          <w:szCs w:val="22"/>
-        </w:rPr>
-      </w:pPr>
-      <w:r>
-        <w:rPr>
-          <w:rFonts w:ascii="Avenir Next LT Pro" w:eastAsia="Avenir Next LT Pro" w:hAnsi="Avenir Next LT Pro" w:cs="Avenir Next LT Pro"/>
-          <w:color w:val="auto"/>
-          <w:sz w:val="22"/>
-          <w:szCs w:val="22"/>
-        </w:rPr>
-        <w:t>201</w:t>
-      </w:r>
-      <w:r>
-        <w:rPr>
-          <w:rFonts w:ascii="Avenir Next LT Pro" w:eastAsia="Avenir Next LT Pro" w:hAnsi="Avenir Next LT Pro" w:cs="Avenir Next LT Pro"/>
-          <w:color w:val="auto"/>
-          <w:sz w:val="22"/>
-          <w:szCs w:val="22"/>
-        </w:rPr>
-        <w:t>5 – 2018</w:t>
-      </w:r>
-      <w:r>
-        <w:rPr>
-          <w:rFonts w:ascii="Avenir Next LT Pro" w:eastAsia="Avenir Next LT Pro" w:hAnsi="Avenir Next LT Pro" w:cs="Avenir Next LT Pro"/>
-          <w:color w:val="auto"/>
-          <w:sz w:val="22"/>
-          <w:szCs w:val="22"/>
-        </w:rPr>
-        <w:t xml:space="preserve">: </w:t>
-      </w:r>
-      <w:r>
-        <w:rPr>
-          <w:rFonts w:ascii="Avenir Next LT Pro" w:eastAsia="Avenir Next LT Pro" w:hAnsi="Avenir Next LT Pro" w:cs="Avenir Next LT Pro"/>
-          <w:color w:val="auto"/>
-          <w:sz w:val="22"/>
-          <w:szCs w:val="22"/>
-        </w:rPr>
-        <w:t xml:space="preserve">IT Repair </w:t>
-      </w:r>
-      <w:r>
-        <w:rPr>
-          <w:rFonts w:ascii="Avenir Next LT Pro" w:eastAsia="Avenir Next LT Pro" w:hAnsi="Avenir Next LT Pro" w:cs="Avenir Next LT Pro"/>
-          <w:color w:val="auto"/>
-          <w:sz w:val="22"/>
-          <w:szCs w:val="22"/>
-        </w:rPr>
-        <w:t>Technician</w:t>
-      </w:r>
-      <w:r>
-        <w:rPr>
-          <w:rFonts w:ascii="Avenir Next LT Pro" w:eastAsia="Avenir Next LT Pro" w:hAnsi="Avenir Next LT Pro" w:cs="Avenir Next LT Pro"/>
-          <w:color w:val="auto"/>
-          <w:sz w:val="22"/>
-          <w:szCs w:val="22"/>
-        </w:rPr>
-        <w:t xml:space="preserve"> @ </w:t>
-      </w:r>
-      <w:r>
-        <w:rPr>
-          <w:rFonts w:ascii="Avenir Next LT Pro" w:eastAsia="Avenir Next LT Pro" w:hAnsi="Avenir Next LT Pro" w:cs="Avenir Next LT Pro"/>
-          <w:color w:val="auto"/>
-          <w:sz w:val="22"/>
-          <w:szCs w:val="22"/>
-        </w:rPr>
-        <w:t>Information Tech Industry.</w:t>
-      </w:r>
-    </w:p>
-    <w:p>
-      <w:pPr>
-        <w:pBdr>
-          <w:top w:val="single" w:sz="4" w:space="1" w:color="auto"/>
-        </w:pBdr>
-        <w:rPr>
-          <w:rFonts w:ascii="Avenir Next LT Pro" w:eastAsia="Avenir Next LT Pro" w:hAnsi="Avenir Next LT Pro" w:cs="Avenir Next LT Pro"/>
-          <w:b/>
-          <w:bCs/>
-          <w:color w:val="auto"/>
-          <w:sz w:val="28"/>
-          <w:szCs w:val="28"/>
-        </w:rPr>
-      </w:pPr>
-    </w:p>
-    <w:p>
-      <w:pPr>
-        <w:rPr>
-          <w:rFonts w:ascii="Avenir Next LT Pro" w:eastAsia="Avenir Next LT Pro" w:hAnsi="Avenir Next LT Pro" w:cs="Avenir Next LT Pro"/>
-          <w:b/>
-          <w:bCs/>
-          <w:color w:val="auto"/>
-          <w:sz w:val="28"/>
-          <w:szCs w:val="28"/>
-        </w:rPr>
-      </w:pPr>
-      <w:r>
-        <w:rPr>
-          <w:rFonts w:ascii="Avenir Next LT Pro" w:eastAsia="Avenir Next LT Pro" w:hAnsi="Avenir Next LT Pro" w:cs="Avenir Next LT Pro"/>
-          <w:b/>
-          <w:bCs/>
-          <w:color w:val="auto"/>
-          <w:sz w:val="28"/>
-          <w:szCs w:val="28"/>
-        </w:rPr>
-        <w:t>Education:</w:t>
+        <w:t>Education</w:t>
       </w:r>
     </w:p>
     <w:p>
@@ -1343,25 +1196,7 @@
           <w:sz w:val="22"/>
           <w:szCs w:val="22"/>
         </w:rPr>
-        <w:t>2022</w:t>
-      </w:r>
-      <w:r>
-        <w:rPr>
-          <w:rFonts w:ascii="Avenir Next LT Pro" w:eastAsia="Avenir Next LT Pro" w:hAnsi="Avenir Next LT Pro" w:cs="Avenir Next LT Pro"/>
-          <w:color w:val="auto"/>
-          <w:sz w:val="22"/>
-          <w:szCs w:val="22"/>
-        </w:rPr>
-        <w:t xml:space="preserve"> – Present:</w:t>
-      </w:r>
-      <w:r>
-        <w:rPr>
-          <w:rFonts w:ascii="Avenir Next LT Pro" w:eastAsia="Avenir Next LT Pro" w:hAnsi="Avenir Next LT Pro" w:cs="Avenir Next LT Pro"/>
-          <w:color w:val="auto"/>
-          <w:sz w:val="22"/>
-          <w:szCs w:val="22"/>
-        </w:rPr>
-        <w:t xml:space="preserve"> </w:t>
+        <w:t xml:space="preserve">2022 – Present: </w:t>
       </w:r>
       <w:r>
         <w:rPr>
@@ -1381,43 +1216,7 @@
           <w:sz w:val="22"/>
           <w:szCs w:val="22"/>
         </w:rPr>
-        <w:t xml:space="preserve"> - </w:t>
-      </w:r>
-      <w:r>
-        <w:rPr>
-          <w:rFonts w:ascii="Avenir Next LT Pro" w:eastAsia="Avenir Next LT Pro" w:hAnsi="Avenir Next LT Pro" w:cs="Avenir Next LT Pro"/>
-          <w:color w:val="auto"/>
-          <w:sz w:val="22"/>
-          <w:szCs w:val="22"/>
-        </w:rPr>
-        <w:t>IT Administration &amp; Management</w:t>
-      </w:r>
-      <w:r>
-        <w:rPr>
-          <w:rFonts w:ascii="Avenir Next LT Pro" w:eastAsia="Avenir Next LT Pro" w:hAnsi="Avenir Next LT Pro" w:cs="Avenir Next LT Pro"/>
-          <w:color w:val="auto"/>
-          <w:sz w:val="22"/>
-          <w:szCs w:val="22"/>
-        </w:rPr>
-        <w:t>.</w:t>
-      </w:r>
-      <w:r>
-        <w:rPr>
-          <w:rFonts w:ascii="Avenir Next LT Pro" w:eastAsia="Avenir Next LT Pro" w:hAnsi="Avenir Next LT Pro" w:cs="Avenir Next LT Pro"/>
-          <w:color w:val="auto"/>
-          <w:sz w:val="22"/>
-          <w:szCs w:val="22"/>
-        </w:rPr>
-        <w:t xml:space="preserve"> </w:t>
-      </w:r>
-      <w:r>
-        <w:rPr>
-          <w:rFonts w:ascii="Avenir Next LT Pro" w:eastAsia="Avenir Next LT Pro" w:hAnsi="Avenir Next LT Pro" w:cs="Avenir Next LT Pro"/>
-          <w:color w:val="auto"/>
-          <w:sz w:val="22"/>
-          <w:szCs w:val="22"/>
-        </w:rPr>
-        <w:t>Central Washington University</w:t>
+        <w:t xml:space="preserve"> - IT Administration &amp; Management. Central Washington University.</w:t>
       </w:r>
     </w:p>
     <w:p>
@@ -1441,16 +1240,7 @@
           <w:sz w:val="22"/>
           <w:szCs w:val="22"/>
         </w:rPr>
-        <w:t>2019 – 2021</w:t>
-      </w:r>
-      <w:r>
-        <w:rPr>
-          <w:rFonts w:ascii="Avenir Next LT Pro" w:eastAsia="Avenir Next LT Pro" w:hAnsi="Avenir Next LT Pro" w:cs="Avenir Next LT Pro"/>
-          <w:color w:val="auto"/>
-          <w:sz w:val="22"/>
-          <w:szCs w:val="22"/>
-        </w:rPr>
-        <w:t xml:space="preserve">: </w:t>
+        <w:t xml:space="preserve">2019 – 2021: </w:t>
       </w:r>
       <w:r>
         <w:rPr>
@@ -1461,101 +1251,16 @@
           <w:sz w:val="22"/>
           <w:szCs w:val="22"/>
         </w:rPr>
-        <w:t>B</w:t>
-      </w:r>
-      <w:r>
-        <w:rPr>
-          <w:rFonts w:ascii="Avenir Next LT Pro" w:eastAsia="Avenir Next LT Pro" w:hAnsi="Avenir Next LT Pro" w:cs="Avenir Next LT Pro"/>
-          <w:b/>
-          <w:bCs/>
-          <w:color w:val="auto"/>
-          <w:sz w:val="22"/>
-          <w:szCs w:val="22"/>
-        </w:rPr>
-        <w:t>A</w:t>
-      </w:r>
-      <w:r>
-        <w:rPr>
-          <w:rFonts w:ascii="Avenir Next LT Pro" w:eastAsia="Avenir Next LT Pro" w:hAnsi="Avenir Next LT Pro" w:cs="Avenir Next LT Pro"/>
-          <w:b/>
-          <w:bCs/>
-          <w:color w:val="auto"/>
-          <w:sz w:val="22"/>
-          <w:szCs w:val="22"/>
-        </w:rPr>
-        <w:t>S</w:t>
-      </w:r>
-      <w:r>
-        <w:rPr>
-          <w:rFonts w:ascii="Avenir Next LT Pro" w:eastAsia="Avenir Next LT Pro" w:hAnsi="Avenir Next LT Pro" w:cs="Avenir Next LT Pro"/>
-          <w:color w:val="auto"/>
-          <w:sz w:val="22"/>
-          <w:szCs w:val="22"/>
-        </w:rPr>
-        <w:t xml:space="preserve"> - </w:t>
-      </w:r>
-      <w:r>
-        <w:rPr>
-          <w:rFonts w:ascii="Avenir Next LT Pro" w:eastAsia="Avenir Next LT Pro" w:hAnsi="Avenir Next LT Pro" w:cs="Avenir Next LT Pro"/>
-          <w:color w:val="auto"/>
-          <w:sz w:val="22"/>
-          <w:szCs w:val="22"/>
-        </w:rPr>
-        <w:t>Computer Scienc</w:t>
-      </w:r>
-      <w:r>
-        <w:rPr>
-          <w:rFonts w:ascii="Avenir Next LT Pro" w:eastAsia="Avenir Next LT Pro" w:hAnsi="Avenir Next LT Pro" w:cs="Avenir Next LT Pro"/>
-          <w:color w:val="auto"/>
-          <w:sz w:val="22"/>
-          <w:szCs w:val="22"/>
-        </w:rPr>
-        <w:t>e</w:t>
-      </w:r>
-      <w:r>
-        <w:rPr>
-          <w:rFonts w:ascii="Avenir Next LT Pro" w:eastAsia="Avenir Next LT Pro" w:hAnsi="Avenir Next LT Pro" w:cs="Avenir Next LT Pro"/>
-          <w:color w:val="auto"/>
-          <w:sz w:val="22"/>
-          <w:szCs w:val="22"/>
-        </w:rPr>
-        <w:t xml:space="preserve">. </w:t>
-      </w:r>
-      <w:r>
-        <w:rPr>
-          <w:rFonts w:ascii="Avenir Next LT Pro" w:eastAsia="Avenir Next LT Pro" w:hAnsi="Avenir Next LT Pro" w:cs="Avenir Next LT Pro"/>
-          <w:color w:val="auto"/>
-          <w:sz w:val="22"/>
-          <w:szCs w:val="22"/>
-        </w:rPr>
-        <w:t xml:space="preserve">North Seattle College, WA </w:t>
-      </w:r>
-      <w:r>
-        <w:rPr>
-          <w:rFonts w:ascii="Avenir Next LT Pro" w:eastAsia="Avenir Next LT Pro" w:hAnsi="Avenir Next LT Pro" w:cs="Avenir Next LT Pro"/>
-          <w:color w:val="auto"/>
-          <w:sz w:val="22"/>
-          <w:szCs w:val="22"/>
-        </w:rPr>
-        <w:t>(</w:t>
-      </w:r>
-      <w:r>
-        <w:rPr>
-          <w:rFonts w:ascii="Avenir Next LT Pro" w:eastAsia="Avenir Next LT Pro" w:hAnsi="Avenir Next LT Pro" w:cs="Avenir Next LT Pro"/>
-          <w:color w:val="auto"/>
-          <w:sz w:val="22"/>
-          <w:szCs w:val="22"/>
-        </w:rPr>
-        <w:t>Graduated 07/2021</w:t>
-      </w:r>
-      <w:r>
-        <w:rPr>
-          <w:rFonts w:ascii="Avenir Next LT Pro" w:eastAsia="Avenir Next LT Pro" w:hAnsi="Avenir Next LT Pro" w:cs="Avenir Next LT Pro"/>
-          <w:color w:val="auto"/>
-          <w:sz w:val="22"/>
-          <w:szCs w:val="22"/>
-        </w:rPr>
-        <w:t>)</w:t>
+        <w:t>BAS</w:t>
+      </w:r>
+      <w:r>
+        <w:rPr>
+          <w:rFonts w:ascii="Avenir Next LT Pro" w:eastAsia="Avenir Next LT Pro" w:hAnsi="Avenir Next LT Pro" w:cs="Avenir Next LT Pro"/>
+          <w:color w:val="auto"/>
+          <w:sz w:val="22"/>
+          <w:szCs w:val="22"/>
+        </w:rPr>
+        <w:t xml:space="preserve"> - Computer Science. North Seattle College, WA (Graduated 07/2021).</w:t>
       </w:r>
     </w:p>
     <w:p>
@@ -1595,23 +1300,7 @@
           <w:sz w:val="22"/>
           <w:szCs w:val="22"/>
         </w:rPr>
-        <w:t>- Computer Networking</w:t>
-      </w:r>
-      <w:r>
-        <w:rPr>
-          <w:rFonts w:ascii="Avenir Next LT Pro" w:eastAsia="Avenir Next LT Pro" w:hAnsi="Avenir Next LT Pro" w:cs="Avenir Next LT Pro"/>
-          <w:sz w:val="22"/>
-          <w:szCs w:val="22"/>
-        </w:rPr>
-        <w:t>.</w:t>
-      </w:r>
-      <w:r>
-        <w:rPr>
-          <w:rFonts w:ascii="Avenir Next LT Pro" w:eastAsia="Avenir Next LT Pro" w:hAnsi="Avenir Next LT Pro" w:cs="Avenir Next LT Pro"/>
-          <w:sz w:val="22"/>
-          <w:szCs w:val="22"/>
-        </w:rPr>
-        <w:t xml:space="preserve"> Belmont College, OH (Graduated 06/2018)</w:t>
+        <w:t>- Computer Networking. Belmont College, OH (Graduated 06/2018).</w:t>
       </w:r>
     </w:p>
     <w:p>
@@ -1649,27 +1338,24 @@
           <w:sz w:val="28"/>
           <w:szCs w:val="28"/>
         </w:rPr>
-        <w:t>Certificates:</w:t>
+        <w:t>Certificates</w:t>
       </w:r>
     </w:p>
     <w:p>
       <w:pPr>
-        <w:pBdr>
-          <w:top w:val="single" w:sz="4" w:space="1" w:color="auto"/>
-        </w:pBdr>
-        <w:rPr>
-          <w:rFonts w:ascii="Avenir Next LT Pro" w:eastAsia="Avenir Next LT Pro" w:hAnsi="Avenir Next LT Pro" w:cs="Avenir Next LT Pro"/>
-          <w:sz w:val="22"/>
-          <w:szCs w:val="22"/>
-        </w:rPr>
-      </w:pPr>
-      <w:r>
-        <w:rPr>
-          <w:rFonts w:ascii="Avenir Next LT Pro" w:eastAsia="Avenir Next LT Pro" w:hAnsi="Avenir Next LT Pro" w:cs="Avenir Next LT Pro"/>
-          <w:sz w:val="22"/>
-          <w:szCs w:val="22"/>
-        </w:rPr>
-        <w:t>Academind: Golang • TypeScript</w:t>
+        <w:rPr>
+          <w:rFonts w:ascii="Avenir Next LT Pro" w:eastAsia="Avenir Next LT Pro" w:hAnsi="Avenir Next LT Pro" w:cs="Avenir Next LT Pro"/>
+          <w:sz w:val="22"/>
+          <w:szCs w:val="22"/>
+        </w:rPr>
+      </w:pPr>
+      <w:r>
+        <w:rPr>
+          <w:rFonts w:ascii="Avenir Next LT Pro" w:eastAsia="Avenir Next LT Pro" w:hAnsi="Avenir Next LT Pro" w:cs="Avenir Next LT Pro"/>
+          <w:sz w:val="22"/>
+          <w:szCs w:val="22"/>
+        </w:rPr>
+        <w:t>Academind: Go • TypeScript</w:t>
       </w:r>
       <w:r>
         <w:rPr>
@@ -1703,15 +1389,7 @@
           <w:sz w:val="22"/>
           <w:szCs w:val="22"/>
         </w:rPr>
-        <w:t>• Expres</w:t>
-      </w:r>
-      <w:r>
-        <w:rPr>
-          <w:rFonts w:ascii="Avenir Next LT Pro" w:eastAsia="Avenir Next LT Pro" w:hAnsi="Avenir Next LT Pro" w:cs="Avenir Next LT Pro"/>
-          <w:sz w:val="22"/>
-          <w:szCs w:val="22"/>
-        </w:rPr>
-        <w:t>s</w:t>
+        <w:t>• Express</w:t>
       </w:r>
       <w:r>
         <w:rPr>
@@ -1728,15 +1406,7 @@
           <w:sz w:val="22"/>
           <w:szCs w:val="22"/>
         </w:rPr>
-        <w:t>• MongoDB • Nod</w:t>
-      </w:r>
-      <w:r>
-        <w:rPr>
-          <w:rFonts w:ascii="Avenir Next LT Pro" w:eastAsia="Avenir Next LT Pro" w:hAnsi="Avenir Next LT Pro" w:cs="Avenir Next LT Pro"/>
-          <w:sz w:val="22"/>
-          <w:szCs w:val="22"/>
-        </w:rPr>
-        <w:t>eJS</w:t>
+        <w:t>• MongoDB • NodeJS</w:t>
       </w:r>
       <w:r>
         <w:rPr>
@@ -1757,7 +1427,7 @@
       </w:r>
     </w:p>
     <w:sectPr>
-      <w:footerReference w:type="default" r:id="rId13"/>
+      <w:footerReference w:type="default" r:id="rId12"/>
       <w:pgSz w:w="12240" w:h="15840"/>
       <w:pgMar w:top="1080" w:right="1080" w:bottom="1080" w:left="1080" w:header="720" w:footer="720" w:gutter="0"/>
       <w:cols w:space="720"/>
@@ -1850,25 +1520,26 @@
 </file>
 
 <file path=word/intelligence2.xml><?xml version="1.0" encoding="utf-8"?>
-<int2:intelligence xmlns:int2="http://schemas.microsoft.com/office/intelligence/2020/intelligence">
+<int2:intelligence xmlns:int2="http://schemas.microsoft.com/office/intelligence/2020/intelligence" xmlns:oel="http://schemas.microsoft.com/office/2019/extlst">
   <int2:observations>
     <int2:textHash int2:hashCode="JTDWd16QQbWJ6H" int2:id="f2RrNkT7">
-      <int2:state int2:type="LegacyProofing" int2:value="Rejected"/>
+      <int2:state int2:value="Rejected" int2:type="LegacyProofing"/>
     </int2:textHash>
     <int2:textHash int2:hashCode="V5vwrejsVxAHgh" int2:id="Zdw4giqZ">
-      <int2:state int2:type="LegacyProofing" int2:value="Rejected"/>
+      <int2:state int2:value="Rejected" int2:type="LegacyProofing"/>
     </int2:textHash>
     <int2:textHash int2:hashCode="JKjm49rm2UNhnx" int2:id="S3pDddOh">
-      <int2:state int2:type="LegacyProofing" int2:value="Rejected"/>
+      <int2:state int2:value="Rejected" int2:type="LegacyProofing"/>
     </int2:textHash>
     <int2:textHash int2:hashCode="dx5Be53K5Urq0v" int2:id="bEPJ+0BW">
-      <int2:state int2:type="LegacyProofing" int2:value="Rejected"/>
+      <int2:state int2:value="Rejected" int2:type="LegacyProofing"/>
     </int2:textHash>
     <int2:textHash int2:hashCode="EOSiTTO/VhBv+l" int2:id="2Tvceq7C">
-      <int2:state int2:type="LegacyProofing" int2:value="Rejected"/>
+      <int2:state int2:value="Rejected" int2:type="LegacyProofing"/>
     </int2:textHash>
   </int2:observations>
   <int2:intelligenceSettings/>
+  <int2:onDemandWorkflows/>
 </int2:intelligence>
 </file>
 
@@ -3796,6 +3467,119 @@
     </w:lvl>
   </w:abstractNum>
   <w:abstractNum w:abstractNumId="17" w15:restartNumberingAfterBreak="0">
+    <w:nsid w:val="342F23BC"/>
+    <w:multiLevelType w:val="hybridMultilevel"/>
+    <w:tmpl w:val="46AEF676"/>
+    <w:lvl w:ilvl="0" w:tplc="04090001">
+      <w:start w:val="1"/>
+      <w:numFmt w:val="bullet"/>
+      <w:lvlText w:val=""/>
+      <w:lvlJc w:val="left"/>
+      <w:pPr>
+        <w:ind w:left="720" w:hanging="360"/>
+      </w:pPr>
+      <w:rPr>
+        <w:rFonts w:ascii="Symbol" w:hAnsi="Symbol" w:hint="default"/>
+      </w:rPr>
+    </w:lvl>
+    <w:lvl w:ilvl="1" w:tplc="04090003" w:tentative="1">
+      <w:start w:val="1"/>
+      <w:numFmt w:val="bullet"/>
+      <w:lvlText w:val="o"/>
+      <w:lvlJc w:val="left"/>
+      <w:pPr>
+        <w:ind w:left="1440" w:hanging="360"/>
+      </w:pPr>
+      <w:rPr>
+        <w:rFonts w:ascii="Courier New" w:hAnsi="Courier New" w:cs="Courier New" w:hint="default"/>
+      </w:rPr>
+    </w:lvl>
+    <w:lvl w:ilvl="2" w:tplc="04090005" w:tentative="1">
+      <w:start w:val="1"/>
+      <w:numFmt w:val="bullet"/>
+      <w:lvlText w:val=""/>
+      <w:lvlJc w:val="left"/>
+      <w:pPr>
+        <w:ind w:left="2160" w:hanging="360"/>
+      </w:pPr>
+      <w:rPr>
+        <w:rFonts w:ascii="Wingdings" w:hAnsi="Wingdings" w:hint="default"/>
+      </w:rPr>
+    </w:lvl>
+    <w:lvl w:ilvl="3" w:tplc="04090001" w:tentative="1">
+      <w:start w:val="1"/>
+      <w:numFmt w:val="bullet"/>
+      <w:lvlText w:val=""/>
+      <w:lvlJc w:val="left"/>
+      <w:pPr>
+        <w:ind w:left="2880" w:hanging="360"/>
+      </w:pPr>
+      <w:rPr>
+        <w:rFonts w:ascii="Symbol" w:hAnsi="Symbol" w:hint="default"/>
+      </w:rPr>
+    </w:lvl>
+    <w:lvl w:ilvl="4" w:tplc="04090003" w:tentative="1">
+      <w:start w:val="1"/>
+      <w:numFmt w:val="bullet"/>
+      <w:lvlText w:val="o"/>
+      <w:lvlJc w:val="left"/>
+      <w:pPr>
+        <w:ind w:left="3600" w:hanging="360"/>
+      </w:pPr>
+      <w:rPr>
+        <w:rFonts w:ascii="Courier New" w:hAnsi="Courier New" w:cs="Courier New" w:hint="default"/>
+      </w:rPr>
+    </w:lvl>
+    <w:lvl w:ilvl="5" w:tplc="04090005" w:tentative="1">
+      <w:start w:val="1"/>
+      <w:numFmt w:val="bullet"/>
+      <w:lvlText w:val=""/>
+      <w:lvlJc w:val="left"/>
+      <w:pPr>
+        <w:ind w:left="4320" w:hanging="360"/>
+      </w:pPr>
+      <w:rPr>
+        <w:rFonts w:ascii="Wingdings" w:hAnsi="Wingdings" w:hint="default"/>
+      </w:rPr>
+    </w:lvl>
+    <w:lvl w:ilvl="6" w:tplc="04090001" w:tentative="1">
+      <w:start w:val="1"/>
+      <w:numFmt w:val="bullet"/>
+      <w:lvlText w:val=""/>
+      <w:lvlJc w:val="left"/>
+      <w:pPr>
+        <w:ind w:left="5040" w:hanging="360"/>
+      </w:pPr>
+      <w:rPr>
+        <w:rFonts w:ascii="Symbol" w:hAnsi="Symbol" w:hint="default"/>
+      </w:rPr>
+    </w:lvl>
+    <w:lvl w:ilvl="7" w:tplc="04090003" w:tentative="1">
+      <w:start w:val="1"/>
+      <w:numFmt w:val="bullet"/>
+      <w:lvlText w:val="o"/>
+      <w:lvlJc w:val="left"/>
+      <w:pPr>
+        <w:ind w:left="5760" w:hanging="360"/>
+      </w:pPr>
+      <w:rPr>
+        <w:rFonts w:ascii="Courier New" w:hAnsi="Courier New" w:cs="Courier New" w:hint="default"/>
+      </w:rPr>
+    </w:lvl>
+    <w:lvl w:ilvl="8" w:tplc="04090005" w:tentative="1">
+      <w:start w:val="1"/>
+      <w:numFmt w:val="bullet"/>
+      <w:lvlText w:val=""/>
+      <w:lvlJc w:val="left"/>
+      <w:pPr>
+        <w:ind w:left="6480" w:hanging="360"/>
+      </w:pPr>
+      <w:rPr>
+        <w:rFonts w:ascii="Wingdings" w:hAnsi="Wingdings" w:hint="default"/>
+      </w:rPr>
+    </w:lvl>
+  </w:abstractNum>
+  <w:abstractNum w:abstractNumId="18" w15:restartNumberingAfterBreak="0">
     <w:nsid w:val="345B53B8"/>
     <w:multiLevelType w:val="hybridMultilevel"/>
     <w:tmpl w:val="2514DBFA"/>
@@ -3908,7 +3692,7 @@
       </w:rPr>
     </w:lvl>
   </w:abstractNum>
-  <w:abstractNum w:abstractNumId="18" w15:restartNumberingAfterBreak="0">
+  <w:abstractNum w:abstractNumId="19" w15:restartNumberingAfterBreak="0">
     <w:nsid w:val="3A9B042F"/>
     <w:multiLevelType w:val="hybridMultilevel"/>
     <w:tmpl w:val="68C4886A"/>
@@ -4021,7 +3805,7 @@
       </w:rPr>
     </w:lvl>
   </w:abstractNum>
-  <w:abstractNum w:abstractNumId="19" w15:restartNumberingAfterBreak="0">
+  <w:abstractNum w:abstractNumId="20" w15:restartNumberingAfterBreak="0">
     <w:nsid w:val="3D4949FE"/>
     <w:multiLevelType w:val="hybridMultilevel"/>
     <w:tmpl w:val="A37A2896"/>
@@ -4134,7 +3918,120 @@
       </w:rPr>
     </w:lvl>
   </w:abstractNum>
-  <w:abstractNum w:abstractNumId="20" w15:restartNumberingAfterBreak="0">
+  <w:abstractNum w:abstractNumId="21" w15:restartNumberingAfterBreak="0">
+    <w:nsid w:val="44E11D39"/>
+    <w:multiLevelType w:val="hybridMultilevel"/>
+    <w:tmpl w:val="93FCB6AC"/>
+    <w:lvl w:ilvl="0" w:tplc="04090001">
+      <w:start w:val="1"/>
+      <w:numFmt w:val="bullet"/>
+      <w:lvlText w:val=""/>
+      <w:lvlJc w:val="left"/>
+      <w:pPr>
+        <w:ind w:left="720" w:hanging="360"/>
+      </w:pPr>
+      <w:rPr>
+        <w:rFonts w:ascii="Symbol" w:hAnsi="Symbol" w:hint="default"/>
+      </w:rPr>
+    </w:lvl>
+    <w:lvl w:ilvl="1" w:tplc="04090003" w:tentative="1">
+      <w:start w:val="1"/>
+      <w:numFmt w:val="bullet"/>
+      <w:lvlText w:val="o"/>
+      <w:lvlJc w:val="left"/>
+      <w:pPr>
+        <w:ind w:left="1440" w:hanging="360"/>
+      </w:pPr>
+      <w:rPr>
+        <w:rFonts w:ascii="Courier New" w:hAnsi="Courier New" w:cs="Courier New" w:hint="default"/>
+      </w:rPr>
+    </w:lvl>
+    <w:lvl w:ilvl="2" w:tplc="04090005" w:tentative="1">
+      <w:start w:val="1"/>
+      <w:numFmt w:val="bullet"/>
+      <w:lvlText w:val=""/>
+      <w:lvlJc w:val="left"/>
+      <w:pPr>
+        <w:ind w:left="2160" w:hanging="360"/>
+      </w:pPr>
+      <w:rPr>
+        <w:rFonts w:ascii="Wingdings" w:hAnsi="Wingdings" w:hint="default"/>
+      </w:rPr>
+    </w:lvl>
+    <w:lvl w:ilvl="3" w:tplc="04090001" w:tentative="1">
+      <w:start w:val="1"/>
+      <w:numFmt w:val="bullet"/>
+      <w:lvlText w:val=""/>
+      <w:lvlJc w:val="left"/>
+      <w:pPr>
+        <w:ind w:left="2880" w:hanging="360"/>
+      </w:pPr>
+      <w:rPr>
+        <w:rFonts w:ascii="Symbol" w:hAnsi="Symbol" w:hint="default"/>
+      </w:rPr>
+    </w:lvl>
+    <w:lvl w:ilvl="4" w:tplc="04090003" w:tentative="1">
+      <w:start w:val="1"/>
+      <w:numFmt w:val="bullet"/>
+      <w:lvlText w:val="o"/>
+      <w:lvlJc w:val="left"/>
+      <w:pPr>
+        <w:ind w:left="3600" w:hanging="360"/>
+      </w:pPr>
+      <w:rPr>
+        <w:rFonts w:ascii="Courier New" w:hAnsi="Courier New" w:cs="Courier New" w:hint="default"/>
+      </w:rPr>
+    </w:lvl>
+    <w:lvl w:ilvl="5" w:tplc="04090005" w:tentative="1">
+      <w:start w:val="1"/>
+      <w:numFmt w:val="bullet"/>
+      <w:lvlText w:val=""/>
+      <w:lvlJc w:val="left"/>
+      <w:pPr>
+        <w:ind w:left="4320" w:hanging="360"/>
+      </w:pPr>
+      <w:rPr>
+        <w:rFonts w:ascii="Wingdings" w:hAnsi="Wingdings" w:hint="default"/>
+      </w:rPr>
+    </w:lvl>
+    <w:lvl w:ilvl="6" w:tplc="04090001" w:tentative="1">
+      <w:start w:val="1"/>
+      <w:numFmt w:val="bullet"/>
+      <w:lvlText w:val=""/>
+      <w:lvlJc w:val="left"/>
+      <w:pPr>
+        <w:ind w:left="5040" w:hanging="360"/>
+      </w:pPr>
+      <w:rPr>
+        <w:rFonts w:ascii="Symbol" w:hAnsi="Symbol" w:hint="default"/>
+      </w:rPr>
+    </w:lvl>
+    <w:lvl w:ilvl="7" w:tplc="04090003" w:tentative="1">
+      <w:start w:val="1"/>
+      <w:numFmt w:val="bullet"/>
+      <w:lvlText w:val="o"/>
+      <w:lvlJc w:val="left"/>
+      <w:pPr>
+        <w:ind w:left="5760" w:hanging="360"/>
+      </w:pPr>
+      <w:rPr>
+        <w:rFonts w:ascii="Courier New" w:hAnsi="Courier New" w:cs="Courier New" w:hint="default"/>
+      </w:rPr>
+    </w:lvl>
+    <w:lvl w:ilvl="8" w:tplc="04090005" w:tentative="1">
+      <w:start w:val="1"/>
+      <w:numFmt w:val="bullet"/>
+      <w:lvlText w:val=""/>
+      <w:lvlJc w:val="left"/>
+      <w:pPr>
+        <w:ind w:left="6480" w:hanging="360"/>
+      </w:pPr>
+      <w:rPr>
+        <w:rFonts w:ascii="Wingdings" w:hAnsi="Wingdings" w:hint="default"/>
+      </w:rPr>
+    </w:lvl>
+  </w:abstractNum>
+  <w:abstractNum w:abstractNumId="22" w15:restartNumberingAfterBreak="0">
     <w:nsid w:val="49A9126C"/>
     <w:multiLevelType w:val="hybridMultilevel"/>
     <w:tmpl w:val="DCD6AA4E"/>
@@ -4247,7 +4144,7 @@
       </w:rPr>
     </w:lvl>
   </w:abstractNum>
-  <w:abstractNum w:abstractNumId="21" w15:restartNumberingAfterBreak="0">
+  <w:abstractNum w:abstractNumId="23" w15:restartNumberingAfterBreak="0">
     <w:nsid w:val="4B873A9C"/>
     <w:multiLevelType w:val="hybridMultilevel"/>
     <w:tmpl w:val="70921300"/>
@@ -4360,7 +4257,7 @@
       </w:rPr>
     </w:lvl>
   </w:abstractNum>
-  <w:abstractNum w:abstractNumId="22" w15:restartNumberingAfterBreak="0">
+  <w:abstractNum w:abstractNumId="24" w15:restartNumberingAfterBreak="0">
     <w:nsid w:val="4ECA619F"/>
     <w:multiLevelType w:val="hybridMultilevel"/>
     <w:tmpl w:val="C28AB2E2"/>
@@ -4473,7 +4370,7 @@
       </w:rPr>
     </w:lvl>
   </w:abstractNum>
-  <w:abstractNum w:abstractNumId="23" w15:restartNumberingAfterBreak="0">
+  <w:abstractNum w:abstractNumId="25" w15:restartNumberingAfterBreak="0">
     <w:nsid w:val="4FD42FFA"/>
     <w:multiLevelType w:val="hybridMultilevel"/>
     <w:tmpl w:val="9F609CCE"/>
@@ -4586,7 +4483,7 @@
       </w:rPr>
     </w:lvl>
   </w:abstractNum>
-  <w:abstractNum w:abstractNumId="24" w15:restartNumberingAfterBreak="0">
+  <w:abstractNum w:abstractNumId="26" w15:restartNumberingAfterBreak="0">
     <w:nsid w:val="52FE2F04"/>
     <w:multiLevelType w:val="hybridMultilevel"/>
     <w:tmpl w:val="EACE7C6E"/>
@@ -4699,7 +4596,7 @@
       </w:rPr>
     </w:lvl>
   </w:abstractNum>
-  <w:abstractNum w:abstractNumId="25" w15:restartNumberingAfterBreak="0">
+  <w:abstractNum w:abstractNumId="27" w15:restartNumberingAfterBreak="0">
     <w:nsid w:val="544B06DD"/>
     <w:multiLevelType w:val="hybridMultilevel"/>
     <w:tmpl w:val="125E0994"/>
@@ -4812,7 +4709,7 @@
       </w:rPr>
     </w:lvl>
   </w:abstractNum>
-  <w:abstractNum w:abstractNumId="26" w15:restartNumberingAfterBreak="0">
+  <w:abstractNum w:abstractNumId="28" w15:restartNumberingAfterBreak="0">
     <w:nsid w:val="55196ADD"/>
     <w:multiLevelType w:val="hybridMultilevel"/>
     <w:tmpl w:val="CA3A9972"/>
@@ -4925,7 +4822,7 @@
       </w:rPr>
     </w:lvl>
   </w:abstractNum>
-  <w:abstractNum w:abstractNumId="27" w15:restartNumberingAfterBreak="0">
+  <w:abstractNum w:abstractNumId="29" w15:restartNumberingAfterBreak="0">
     <w:nsid w:val="571C05A1"/>
     <w:multiLevelType w:val="hybridMultilevel"/>
     <w:tmpl w:val="25E66DCC"/>
@@ -5038,7 +4935,7 @@
       </w:rPr>
     </w:lvl>
   </w:abstractNum>
-  <w:abstractNum w:abstractNumId="28" w15:restartNumberingAfterBreak="0">
+  <w:abstractNum w:abstractNumId="30" w15:restartNumberingAfterBreak="0">
     <w:nsid w:val="588A7D43"/>
     <w:multiLevelType w:val="hybridMultilevel"/>
     <w:tmpl w:val="7388B326"/>
@@ -5151,7 +5048,7 @@
       </w:rPr>
     </w:lvl>
   </w:abstractNum>
-  <w:abstractNum w:abstractNumId="29" w15:restartNumberingAfterBreak="0">
+  <w:abstractNum w:abstractNumId="31" w15:restartNumberingAfterBreak="0">
     <w:nsid w:val="5A0110EB"/>
     <w:multiLevelType w:val="hybridMultilevel"/>
     <w:tmpl w:val="75B04C76"/>
@@ -5264,7 +5161,7 @@
       </w:rPr>
     </w:lvl>
   </w:abstractNum>
-  <w:abstractNum w:abstractNumId="30" w15:restartNumberingAfterBreak="0">
+  <w:abstractNum w:abstractNumId="32" w15:restartNumberingAfterBreak="0">
     <w:nsid w:val="5CDE7C10"/>
     <w:multiLevelType w:val="hybridMultilevel"/>
     <w:tmpl w:val="8CF070B4"/>
@@ -5377,7 +5274,7 @@
       </w:rPr>
     </w:lvl>
   </w:abstractNum>
-  <w:abstractNum w:abstractNumId="31" w15:restartNumberingAfterBreak="0">
+  <w:abstractNum w:abstractNumId="33" w15:restartNumberingAfterBreak="0">
     <w:nsid w:val="5D4858F2"/>
     <w:multiLevelType w:val="hybridMultilevel"/>
     <w:tmpl w:val="167857B2"/>
@@ -5490,7 +5387,7 @@
       </w:rPr>
     </w:lvl>
   </w:abstractNum>
-  <w:abstractNum w:abstractNumId="32" w15:restartNumberingAfterBreak="0">
+  <w:abstractNum w:abstractNumId="34" w15:restartNumberingAfterBreak="0">
     <w:nsid w:val="5D501D77"/>
     <w:multiLevelType w:val="hybridMultilevel"/>
     <w:tmpl w:val="5086940C"/>
@@ -5603,7 +5500,7 @@
       </w:rPr>
     </w:lvl>
   </w:abstractNum>
-  <w:abstractNum w:abstractNumId="33" w15:restartNumberingAfterBreak="0">
+  <w:abstractNum w:abstractNumId="35" w15:restartNumberingAfterBreak="0">
     <w:nsid w:val="5FF5795C"/>
     <w:multiLevelType w:val="hybridMultilevel"/>
     <w:tmpl w:val="1B9201AA"/>
@@ -5716,7 +5613,7 @@
       </w:rPr>
     </w:lvl>
   </w:abstractNum>
-  <w:abstractNum w:abstractNumId="34" w15:restartNumberingAfterBreak="0">
+  <w:abstractNum w:abstractNumId="36" w15:restartNumberingAfterBreak="0">
     <w:nsid w:val="674B0066"/>
     <w:multiLevelType w:val="hybridMultilevel"/>
     <w:tmpl w:val="CBC01BDA"/>
@@ -5829,7 +5726,7 @@
       </w:rPr>
     </w:lvl>
   </w:abstractNum>
-  <w:abstractNum w:abstractNumId="35" w15:restartNumberingAfterBreak="0">
+  <w:abstractNum w:abstractNumId="37" w15:restartNumberingAfterBreak="0">
     <w:nsid w:val="6D5D4AD9"/>
     <w:multiLevelType w:val="hybridMultilevel"/>
     <w:tmpl w:val="4C802406"/>
@@ -5942,7 +5839,7 @@
       </w:rPr>
     </w:lvl>
   </w:abstractNum>
-  <w:abstractNum w:abstractNumId="36" w15:restartNumberingAfterBreak="0">
+  <w:abstractNum w:abstractNumId="38" w15:restartNumberingAfterBreak="0">
     <w:nsid w:val="6EDA7C03"/>
     <w:multiLevelType w:val="hybridMultilevel"/>
     <w:tmpl w:val="8CA2A3FC"/>
@@ -6055,7 +5952,7 @@
       </w:rPr>
     </w:lvl>
   </w:abstractNum>
-  <w:abstractNum w:abstractNumId="37" w15:restartNumberingAfterBreak="0">
+  <w:abstractNum w:abstractNumId="39" w15:restartNumberingAfterBreak="0">
     <w:nsid w:val="789002CD"/>
     <w:multiLevelType w:val="hybridMultilevel"/>
     <w:tmpl w:val="2974BA2C"/>
@@ -6168,7 +6065,7 @@
       </w:rPr>
     </w:lvl>
   </w:abstractNum>
-  <w:abstractNum w:abstractNumId="38" w15:restartNumberingAfterBreak="0">
+  <w:abstractNum w:abstractNumId="40" w15:restartNumberingAfterBreak="0">
     <w:nsid w:val="7B257F4B"/>
     <w:multiLevelType w:val="hybridMultilevel"/>
     <w:tmpl w:val="74B6F872"/>
@@ -6281,7 +6178,7 @@
       </w:rPr>
     </w:lvl>
   </w:abstractNum>
-  <w:abstractNum w:abstractNumId="39" w15:restartNumberingAfterBreak="0">
+  <w:abstractNum w:abstractNumId="41" w15:restartNumberingAfterBreak="0">
     <w:nsid w:val="7D4758E2"/>
     <w:multiLevelType w:val="hybridMultilevel"/>
     <w:tmpl w:val="4BDEF0DE"/>
@@ -6394,7 +6291,7 @@
       </w:rPr>
     </w:lvl>
   </w:abstractNum>
-  <w:abstractNum w:abstractNumId="40" w15:restartNumberingAfterBreak="0">
+  <w:abstractNum w:abstractNumId="42" w15:restartNumberingAfterBreak="0">
     <w:nsid w:val="7F1F22CD"/>
     <w:multiLevelType w:val="hybridMultilevel"/>
     <w:tmpl w:val="ACA22CCE"/>
@@ -6523,37 +6420,37 @@
     <w:abstractNumId w:val="8"/>
   </w:num>
   <w:num w:numId="6">
-    <w:abstractNumId w:val="22"/>
+    <w:abstractNumId w:val="24"/>
   </w:num>
   <w:num w:numId="7">
-    <w:abstractNumId w:val="28"/>
+    <w:abstractNumId w:val="30"/>
   </w:num>
   <w:num w:numId="8">
     <w:abstractNumId w:val="3"/>
   </w:num>
   <w:num w:numId="9">
-    <w:abstractNumId w:val="34"/>
+    <w:abstractNumId w:val="36"/>
   </w:num>
   <w:num w:numId="10">
     <w:abstractNumId w:val="13"/>
   </w:num>
   <w:num w:numId="11">
-    <w:abstractNumId w:val="38"/>
+    <w:abstractNumId w:val="40"/>
   </w:num>
   <w:num w:numId="12">
-    <w:abstractNumId w:val="31"/>
+    <w:abstractNumId w:val="33"/>
   </w:num>
   <w:num w:numId="13">
-    <w:abstractNumId w:val="30"/>
+    <w:abstractNumId w:val="32"/>
   </w:num>
   <w:num w:numId="14">
-    <w:abstractNumId w:val="35"/>
+    <w:abstractNumId w:val="37"/>
   </w:num>
   <w:num w:numId="15">
-    <w:abstractNumId w:val="20"/>
+    <w:abstractNumId w:val="22"/>
   </w:num>
   <w:num w:numId="16">
-    <w:abstractNumId w:val="32"/>
+    <w:abstractNumId w:val="34"/>
   </w:num>
   <w:num w:numId="17">
     <w:abstractNumId w:val="0"/>
@@ -6562,10 +6459,10 @@
     <w:abstractNumId w:val="16"/>
   </w:num>
   <w:num w:numId="19">
-    <w:abstractNumId w:val="37"/>
+    <w:abstractNumId w:val="39"/>
   </w:num>
   <w:num w:numId="20">
-    <w:abstractNumId w:val="17"/>
+    <w:abstractNumId w:val="18"/>
   </w:num>
   <w:num w:numId="21">
     <w:abstractNumId w:val="7"/>
@@ -6574,25 +6471,25 @@
     <w:abstractNumId w:val="4"/>
   </w:num>
   <w:num w:numId="23">
-    <w:abstractNumId w:val="39"/>
+    <w:abstractNumId w:val="41"/>
   </w:num>
   <w:num w:numId="24">
-    <w:abstractNumId w:val="40"/>
+    <w:abstractNumId w:val="42"/>
   </w:num>
   <w:num w:numId="25">
     <w:abstractNumId w:val="5"/>
   </w:num>
   <w:num w:numId="26">
-    <w:abstractNumId w:val="36"/>
+    <w:abstractNumId w:val="38"/>
   </w:num>
   <w:num w:numId="27">
-    <w:abstractNumId w:val="21"/>
+    <w:abstractNumId w:val="23"/>
   </w:num>
   <w:num w:numId="28">
     <w:abstractNumId w:val="1"/>
   </w:num>
   <w:num w:numId="29">
-    <w:abstractNumId w:val="29"/>
+    <w:abstractNumId w:val="31"/>
   </w:num>
   <w:num w:numId="30">
     <w:abstractNumId w:val="12"/>
@@ -6601,34 +6498,40 @@
     <w:abstractNumId w:val="9"/>
   </w:num>
   <w:num w:numId="32">
-    <w:abstractNumId w:val="18"/>
+    <w:abstractNumId w:val="19"/>
   </w:num>
   <w:num w:numId="33">
     <w:abstractNumId w:val="15"/>
   </w:num>
   <w:num w:numId="34">
-    <w:abstractNumId w:val="33"/>
+    <w:abstractNumId w:val="35"/>
   </w:num>
   <w:num w:numId="35">
     <w:abstractNumId w:val="2"/>
   </w:num>
   <w:num w:numId="36">
+    <w:abstractNumId w:val="27"/>
+  </w:num>
+  <w:num w:numId="37">
+    <w:abstractNumId w:val="29"/>
+  </w:num>
+  <w:num w:numId="38">
     <w:abstractNumId w:val="25"/>
   </w:num>
-  <w:num w:numId="37">
-    <w:abstractNumId w:val="27"/>
-  </w:num>
-  <w:num w:numId="38">
-    <w:abstractNumId w:val="23"/>
-  </w:num>
   <w:num w:numId="39">
-    <w:abstractNumId w:val="24"/>
+    <w:abstractNumId w:val="26"/>
   </w:num>
   <w:num w:numId="40">
-    <w:abstractNumId w:val="26"/>
+    <w:abstractNumId w:val="28"/>
   </w:num>
   <w:num w:numId="41">
-    <w:abstractNumId w:val="19"/>
+    <w:abstractNumId w:val="20"/>
+  </w:num>
+  <w:num w:numId="42">
+    <w:abstractNumId w:val="17"/>
+  </w:num>
+  <w:num w:numId="43">
+    <w:abstractNumId w:val="21"/>
   </w:num>
 </w:numbering>
 </file>
@@ -7745,15 +7648,8 @@
 <file path=customXml/itemProps2.xml><?xml version="1.0" encoding="utf-8"?>
 <ds:datastoreItem xmlns:ds="http://schemas.openxmlformats.org/officeDocument/2006/customXml" ds:itemID="{AD86FD19-0EC1-4FDE-9EC5-D8274F20CAE7}">
   <ds:schemaRefs>
+    <ds:schemaRef ds:uri="http://schemas.microsoft.com/office/2006/metadata/properties"/>
     <ds:schemaRef ds:uri="http://schemas.microsoft.com/office/infopath/2007/PartnerControls"/>
-    <ds:schemaRef ds:uri="http://purl.org/dc/terms/"/>
-    <ds:schemaRef ds:uri="http://schemas.microsoft.com/office/2006/metadata/properties"/>
-    <ds:schemaRef ds:uri="http://schemas.openxmlformats.org/package/2006/metadata/core-properties"/>
-    <ds:schemaRef ds:uri="http://purl.org/dc/dcmitype/"/>
-    <ds:schemaRef ds:uri="http://schemas.microsoft.com/office/2006/documentManagement/types"/>
-    <ds:schemaRef ds:uri="703a3ebd-43cf-4335-9a46-753bf6923ea9"/>
-    <ds:schemaRef ds:uri="http://www.w3.org/XML/1998/namespace"/>
-    <ds:schemaRef ds:uri="http://purl.org/dc/elements/1.1/"/>
   </ds:schemaRefs>
 </ds:datastoreItem>
 </file>

</xml_diff>